<commit_message>
Worked on landings ~ abiotics summary
</commit_message>
<xml_diff>
--- a/RegressionSummaries.docx
+++ b/RegressionSummaries.docx
@@ -82,10 +82,7 @@
         <w:pStyle w:val="Heading3"/>
       </w:pPr>
       <w:r>
-        <w:t xml:space="preserve">Harbor </w:t>
-      </w:r>
-      <w:r>
-        <w:t>Trawl Abundances ~ All Abundances</w:t>
+        <w:t>Harbor Trawl Abundances ~ All Abundances</w:t>
       </w:r>
     </w:p>
     <w:p>
@@ -124,8 +121,6 @@
       <w:r>
         <w:t>~ Abundances</w:t>
       </w:r>
-      <w:bookmarkStart w:id="1" w:name="_GoBack"/>
-      <w:bookmarkEnd w:id="1"/>
     </w:p>
     <w:p>
       <w:r>
@@ -318,12 +313,12 @@
       <w:r>
         <w:t xml:space="preserve">Subadult </w:t>
       </w:r>
-      <w:bookmarkStart w:id="2" w:name="_Hlk17658690"/>
+      <w:bookmarkStart w:id="1" w:name="_Hlk17658690"/>
       <w:r>
         <w:t>(&gt;60mm - &lt;127mm)</w:t>
       </w:r>
     </w:p>
-    <w:bookmarkEnd w:id="2"/>
+    <w:bookmarkEnd w:id="1"/>
     <w:p>
       <w:r>
         <w:t>Strongest relationships are with long-term salinity indices in the Wando River with some influence of the Cooper River</w:t>
@@ -621,10 +616,12 @@
       <w:pPr>
         <w:pStyle w:val="Heading3"/>
       </w:pPr>
+      <w:bookmarkStart w:id="2" w:name="_Hlk17693858"/>
       <w:r>
         <w:t>Whole Catch</w:t>
       </w:r>
     </w:p>
+    <w:bookmarkEnd w:id="2"/>
     <w:p>
       <w:r>
         <w:t xml:space="preserve">Strongest relationships with Wando, Cooper and Ashley River </w:t>
@@ -704,11 +701,13 @@
       <w:pPr>
         <w:pStyle w:val="Heading3"/>
       </w:pPr>
-      <w:r>
-        <w:t>Subadults (</w:t>
-      </w:r>
-      <w:r>
-        <w:t>(&gt;60mm - &lt;127mm)</w:t>
+    </w:p>
+    <w:p>
+      <w:pPr>
+        <w:pStyle w:val="Heading3"/>
+      </w:pPr>
+      <w:r>
+        <w:t>Subadults ((&gt;60mm - &lt;127mm)</w:t>
       </w:r>
     </w:p>
     <w:p>
@@ -857,14 +856,210 @@
     </w:p>
     <w:p>
       <w:pPr>
+        <w:pStyle w:val="Heading3"/>
+      </w:pPr>
+      <w:r>
+        <w:t>Whole Catch</w:t>
+      </w:r>
+    </w:p>
+    <w:p>
+      <w:r>
+        <w:t>Strong relationships with a 1-year lag and Ashley winter CSI (Adj R2 0.61) and 24-month Ashley CSI.</w:t>
+      </w:r>
+      <w:bookmarkStart w:id="3" w:name="_GoBack"/>
+      <w:bookmarkEnd w:id="3"/>
+    </w:p>
+    <w:p/>
+    <w:p>
+      <w:pPr>
         <w:pStyle w:val="Heading2"/>
       </w:pPr>
       <w:r>
         <w:t>Landings</w:t>
       </w:r>
     </w:p>
-    <w:p/>
-    <w:p/>
+    <w:p>
+      <w:pPr>
+        <w:pStyle w:val="Heading3"/>
+      </w:pPr>
+      <w:r>
+        <w:t>Ashley River</w:t>
+      </w:r>
+    </w:p>
+    <w:p>
+      <w:r>
+        <w:t>Landings CPUE have the strongest relationship with Ashley CSI 12-month.</w:t>
+      </w:r>
+    </w:p>
+    <w:p>
+      <w:r>
+        <w:t xml:space="preserve">Landings have strong and consistent relationship with spot salinity measurements from trammel, harbor and creek trawl surveys and a 1 and 2 year lag.  </w:t>
+      </w:r>
+    </w:p>
+    <w:p>
+      <w:pPr>
+        <w:pStyle w:val="ListParagraph"/>
+        <w:numPr>
+          <w:ilvl w:val="0"/>
+          <w:numId w:val="17"/>
+        </w:numPr>
+      </w:pPr>
+      <w:r>
+        <w:t>The lag is expected with adults making up landings, but what’s with the 1 and 2 year lag?</w:t>
+      </w:r>
+    </w:p>
+    <w:p>
+      <w:pPr>
+        <w:pStyle w:val="ListParagraph"/>
+        <w:numPr>
+          <w:ilvl w:val="1"/>
+          <w:numId w:val="17"/>
+        </w:numPr>
+      </w:pPr>
+      <w:r>
+        <w:t>Effect on juvs an subadults</w:t>
+      </w:r>
+    </w:p>
+    <w:p>
+      <w:pPr>
+        <w:pStyle w:val="ListParagraph"/>
+        <w:numPr>
+          <w:ilvl w:val="1"/>
+          <w:numId w:val="17"/>
+        </w:numPr>
+      </w:pPr>
+      <w:r>
+        <w:t>Cohorts?</w:t>
+      </w:r>
+    </w:p>
+    <w:p>
+      <w:r>
+        <w:t>Decent relationship with Customs House Water Year and Ashley Landings (Adj R2 0.32)</w:t>
+      </w:r>
+    </w:p>
+    <w:p>
+      <w:r>
+        <w:t>Winter precip and Ashley Landings CPUE</w:t>
+      </w:r>
+    </w:p>
+    <w:p>
+      <w:r>
+        <w:t xml:space="preserve">March-May climate indices have a pretty regular but weak relationship </w:t>
+      </w:r>
+    </w:p>
+    <w:p>
+      <w:pPr>
+        <w:pStyle w:val="Heading3"/>
+      </w:pPr>
+      <w:r>
+        <w:lastRenderedPageBreak/>
+        <w:t>Cooper River</w:t>
+      </w:r>
+    </w:p>
+    <w:p>
+      <w:r>
+        <w:t>Strongest (weak but consistent) relationships with winter precipitation and a 2-year lag (Adj R2 0.30), and ONI Aug-Nov (Adj R2 0.25).  ENSOs for Sep-Nov also showing similar weak signal (0.24 Adj R2) with a 0 and 1 year lag.</w:t>
+      </w:r>
+    </w:p>
+    <w:p>
+      <w:r>
+        <w:t>Wando and Cooper raw USGS salinities show a weak relationship with no lag (0.25 Adj R2)</w:t>
+      </w:r>
+    </w:p>
+    <w:p>
+      <w:pPr>
+        <w:pStyle w:val="Heading3"/>
+      </w:pPr>
+      <w:r>
+        <w:t>Wando</w:t>
+      </w:r>
+      <w:r>
+        <w:t xml:space="preserve"> River</w:t>
+      </w:r>
+    </w:p>
+    <w:p>
+      <w:r>
+        <w:t>Wando landings with no lag have a strong relationship with trammel net spot salinities (Adj R2 0.51), and CPUEs have the next strongest relationship with trammel and pot surveys spot salinities.</w:t>
+      </w:r>
+    </w:p>
+    <w:p>
+      <w:r>
+        <w:t>Winter precipitation continues with a steady but weak relationship (Adj R2 0.28) with CPUEs with 0 lag</w:t>
+      </w:r>
+    </w:p>
+    <w:p>
+      <w:pPr>
+        <w:pStyle w:val="Heading3"/>
+      </w:pPr>
+      <w:r>
+        <w:t>Charleston Harbor</w:t>
+      </w:r>
+    </w:p>
+    <w:p>
+      <w:r>
+        <w:t>Strongest relationship with trammel net spot temperatures and a 2-year lag (0.51 Adj R2)</w:t>
+      </w:r>
+    </w:p>
+    <w:p>
+      <w:r>
+        <w:t>Consistent strong relationships with landings and CPUEs and Wando and Ashley long-term salinity indices and 1-year lag with 12-month index, or 2-year lag and 24 -month index</w:t>
+      </w:r>
+    </w:p>
+    <w:p>
+      <w:pPr>
+        <w:pStyle w:val="ListParagraph"/>
+        <w:numPr>
+          <w:ilvl w:val="0"/>
+          <w:numId w:val="18"/>
+        </w:numPr>
+      </w:pPr>
+      <w:r>
+        <w:t>Does this show movement, or because there’s a lag, effect on survivability?</w:t>
+      </w:r>
+    </w:p>
+    <w:p>
+      <w:r>
+        <w:t>Winter precip has its consistent relationship with no lag, but a little stronger with Harbor catch then rivers (Adj R2 0.33)</w:t>
+      </w:r>
+    </w:p>
+    <w:p>
+      <w:pPr>
+        <w:pStyle w:val="ListParagraph"/>
+        <w:numPr>
+          <w:ilvl w:val="0"/>
+          <w:numId w:val="18"/>
+        </w:numPr>
+      </w:pPr>
+      <w:r>
+        <w:t>This has to be movement of crab as a response to rain?</w:t>
+      </w:r>
+    </w:p>
+    <w:p>
+      <w:pPr>
+        <w:pStyle w:val="Heading3"/>
+      </w:pPr>
+      <w:r>
+        <w:t>C</w:t>
+      </w:r>
+      <w:r>
+        <w:t>harleston Harbor Watershed Wide</w:t>
+      </w:r>
+    </w:p>
+    <w:p>
+      <w:r>
+        <w:t>Strongest relationships with winter precip and CPUEs with 0 lag (Adj R2 0.48).</w:t>
+      </w:r>
+    </w:p>
+    <w:p>
+      <w:r>
+        <w:t>Strong and consistent relationships with long-term indices of salinity for the Wando and Cooper Rivers and 1 and 2-year lags with 12 and 24-month indices.  Also 2-year lag with Wando raw USGS (landings and CPUEs)</w:t>
+      </w:r>
+    </w:p>
+    <w:p>
+      <w:pPr>
+        <w:pStyle w:val="Heading2"/>
+      </w:pPr>
+    </w:p>
     <w:p>
       <w:pPr>
         <w:pStyle w:val="Heading2"/>
@@ -1720,7 +1915,7 @@
   <w:abstractNum w:abstractNumId="8" w15:restartNumberingAfterBreak="0">
     <w:nsid w:val="40A12A8C"/>
     <w:multiLevelType w:val="hybridMultilevel"/>
-    <w:tmpl w:val="F45C2CA2"/>
+    <w:tmpl w:val="B652F35E"/>
     <w:lvl w:ilvl="0" w:tplc="0409000F">
       <w:start w:val="1"/>
       <w:numFmt w:val="decimal"/>
@@ -2234,6 +2429,92 @@
     </w:lvl>
   </w:abstractNum>
   <w:abstractNum w:abstractNumId="14" w15:restartNumberingAfterBreak="0">
+    <w:nsid w:val="689A2B31"/>
+    <w:multiLevelType w:val="hybridMultilevel"/>
+    <w:tmpl w:val="1ABC0D76"/>
+    <w:lvl w:ilvl="0" w:tplc="0409000F">
+      <w:start w:val="1"/>
+      <w:numFmt w:val="decimal"/>
+      <w:lvlText w:val="%1."/>
+      <w:lvlJc w:val="left"/>
+      <w:pPr>
+        <w:ind w:left="720" w:hanging="360"/>
+      </w:pPr>
+    </w:lvl>
+    <w:lvl w:ilvl="1" w:tplc="04090019">
+      <w:start w:val="1"/>
+      <w:numFmt w:val="lowerLetter"/>
+      <w:lvlText w:val="%2."/>
+      <w:lvlJc w:val="left"/>
+      <w:pPr>
+        <w:ind w:left="1440" w:hanging="360"/>
+      </w:pPr>
+    </w:lvl>
+    <w:lvl w:ilvl="2" w:tplc="0409001B" w:tentative="1">
+      <w:start w:val="1"/>
+      <w:numFmt w:val="lowerRoman"/>
+      <w:lvlText w:val="%3."/>
+      <w:lvlJc w:val="right"/>
+      <w:pPr>
+        <w:ind w:left="2160" w:hanging="180"/>
+      </w:pPr>
+    </w:lvl>
+    <w:lvl w:ilvl="3" w:tplc="0409000F" w:tentative="1">
+      <w:start w:val="1"/>
+      <w:numFmt w:val="decimal"/>
+      <w:lvlText w:val="%4."/>
+      <w:lvlJc w:val="left"/>
+      <w:pPr>
+        <w:ind w:left="2880" w:hanging="360"/>
+      </w:pPr>
+    </w:lvl>
+    <w:lvl w:ilvl="4" w:tplc="04090019" w:tentative="1">
+      <w:start w:val="1"/>
+      <w:numFmt w:val="lowerLetter"/>
+      <w:lvlText w:val="%5."/>
+      <w:lvlJc w:val="left"/>
+      <w:pPr>
+        <w:ind w:left="3600" w:hanging="360"/>
+      </w:pPr>
+    </w:lvl>
+    <w:lvl w:ilvl="5" w:tplc="0409001B" w:tentative="1">
+      <w:start w:val="1"/>
+      <w:numFmt w:val="lowerRoman"/>
+      <w:lvlText w:val="%6."/>
+      <w:lvlJc w:val="right"/>
+      <w:pPr>
+        <w:ind w:left="4320" w:hanging="180"/>
+      </w:pPr>
+    </w:lvl>
+    <w:lvl w:ilvl="6" w:tplc="0409000F" w:tentative="1">
+      <w:start w:val="1"/>
+      <w:numFmt w:val="decimal"/>
+      <w:lvlText w:val="%7."/>
+      <w:lvlJc w:val="left"/>
+      <w:pPr>
+        <w:ind w:left="5040" w:hanging="360"/>
+      </w:pPr>
+    </w:lvl>
+    <w:lvl w:ilvl="7" w:tplc="04090019" w:tentative="1">
+      <w:start w:val="1"/>
+      <w:numFmt w:val="lowerLetter"/>
+      <w:lvlText w:val="%8."/>
+      <w:lvlJc w:val="left"/>
+      <w:pPr>
+        <w:ind w:left="5760" w:hanging="360"/>
+      </w:pPr>
+    </w:lvl>
+    <w:lvl w:ilvl="8" w:tplc="0409001B" w:tentative="1">
+      <w:start w:val="1"/>
+      <w:numFmt w:val="lowerRoman"/>
+      <w:lvlText w:val="%9."/>
+      <w:lvlJc w:val="right"/>
+      <w:pPr>
+        <w:ind w:left="6480" w:hanging="180"/>
+      </w:pPr>
+    </w:lvl>
+  </w:abstractNum>
+  <w:abstractNum w:abstractNumId="15" w15:restartNumberingAfterBreak="0">
     <w:nsid w:val="697879CD"/>
     <w:multiLevelType w:val="hybridMultilevel"/>
     <w:tmpl w:val="0FB2A0AA"/>
@@ -2319,7 +2600,7 @@
       </w:pPr>
     </w:lvl>
   </w:abstractNum>
-  <w:abstractNum w:abstractNumId="15" w15:restartNumberingAfterBreak="0">
+  <w:abstractNum w:abstractNumId="16" w15:restartNumberingAfterBreak="0">
     <w:nsid w:val="70942AE6"/>
     <w:multiLevelType w:val="hybridMultilevel"/>
     <w:tmpl w:val="FB1E4C64"/>
@@ -2405,8 +2686,94 @@
       </w:pPr>
     </w:lvl>
   </w:abstractNum>
+  <w:abstractNum w:abstractNumId="17" w15:restartNumberingAfterBreak="0">
+    <w:nsid w:val="74181AE0"/>
+    <w:multiLevelType w:val="hybridMultilevel"/>
+    <w:tmpl w:val="5E6823E4"/>
+    <w:lvl w:ilvl="0" w:tplc="0409000F">
+      <w:start w:val="1"/>
+      <w:numFmt w:val="decimal"/>
+      <w:lvlText w:val="%1."/>
+      <w:lvlJc w:val="left"/>
+      <w:pPr>
+        <w:ind w:left="720" w:hanging="360"/>
+      </w:pPr>
+    </w:lvl>
+    <w:lvl w:ilvl="1" w:tplc="04090019">
+      <w:start w:val="1"/>
+      <w:numFmt w:val="lowerLetter"/>
+      <w:lvlText w:val="%2."/>
+      <w:lvlJc w:val="left"/>
+      <w:pPr>
+        <w:ind w:left="1440" w:hanging="360"/>
+      </w:pPr>
+    </w:lvl>
+    <w:lvl w:ilvl="2" w:tplc="0409001B" w:tentative="1">
+      <w:start w:val="1"/>
+      <w:numFmt w:val="lowerRoman"/>
+      <w:lvlText w:val="%3."/>
+      <w:lvlJc w:val="right"/>
+      <w:pPr>
+        <w:ind w:left="2160" w:hanging="180"/>
+      </w:pPr>
+    </w:lvl>
+    <w:lvl w:ilvl="3" w:tplc="0409000F" w:tentative="1">
+      <w:start w:val="1"/>
+      <w:numFmt w:val="decimal"/>
+      <w:lvlText w:val="%4."/>
+      <w:lvlJc w:val="left"/>
+      <w:pPr>
+        <w:ind w:left="2880" w:hanging="360"/>
+      </w:pPr>
+    </w:lvl>
+    <w:lvl w:ilvl="4" w:tplc="04090019" w:tentative="1">
+      <w:start w:val="1"/>
+      <w:numFmt w:val="lowerLetter"/>
+      <w:lvlText w:val="%5."/>
+      <w:lvlJc w:val="left"/>
+      <w:pPr>
+        <w:ind w:left="3600" w:hanging="360"/>
+      </w:pPr>
+    </w:lvl>
+    <w:lvl w:ilvl="5" w:tplc="0409001B" w:tentative="1">
+      <w:start w:val="1"/>
+      <w:numFmt w:val="lowerRoman"/>
+      <w:lvlText w:val="%6."/>
+      <w:lvlJc w:val="right"/>
+      <w:pPr>
+        <w:ind w:left="4320" w:hanging="180"/>
+      </w:pPr>
+    </w:lvl>
+    <w:lvl w:ilvl="6" w:tplc="0409000F" w:tentative="1">
+      <w:start w:val="1"/>
+      <w:numFmt w:val="decimal"/>
+      <w:lvlText w:val="%7."/>
+      <w:lvlJc w:val="left"/>
+      <w:pPr>
+        <w:ind w:left="5040" w:hanging="360"/>
+      </w:pPr>
+    </w:lvl>
+    <w:lvl w:ilvl="7" w:tplc="04090019" w:tentative="1">
+      <w:start w:val="1"/>
+      <w:numFmt w:val="lowerLetter"/>
+      <w:lvlText w:val="%8."/>
+      <w:lvlJc w:val="left"/>
+      <w:pPr>
+        <w:ind w:left="5760" w:hanging="360"/>
+      </w:pPr>
+    </w:lvl>
+    <w:lvl w:ilvl="8" w:tplc="0409001B" w:tentative="1">
+      <w:start w:val="1"/>
+      <w:numFmt w:val="lowerRoman"/>
+      <w:lvlText w:val="%9."/>
+      <w:lvlJc w:val="right"/>
+      <w:pPr>
+        <w:ind w:left="6480" w:hanging="180"/>
+      </w:pPr>
+    </w:lvl>
+  </w:abstractNum>
   <w:num w:numId="1">
-    <w:abstractNumId w:val="14"/>
+    <w:abstractNumId w:val="15"/>
   </w:num>
   <w:num w:numId="2">
     <w:abstractNumId w:val="0"/>
@@ -2430,7 +2797,7 @@
     <w:abstractNumId w:val="10"/>
   </w:num>
   <w:num w:numId="9">
-    <w:abstractNumId w:val="15"/>
+    <w:abstractNumId w:val="16"/>
   </w:num>
   <w:num w:numId="10">
     <w:abstractNumId w:val="3"/>
@@ -2452,6 +2819,12 @@
   </w:num>
   <w:num w:numId="16">
     <w:abstractNumId w:val="7"/>
+  </w:num>
+  <w:num w:numId="17">
+    <w:abstractNumId w:val="17"/>
+  </w:num>
+  <w:num w:numId="18">
+    <w:abstractNumId w:val="14"/>
   </w:num>
 </w:numbering>
 </file>

</xml_diff>

<commit_message>
Finished analyses for Kendrick mtg 2019-08-26
</commit_message>
<xml_diff>
--- a/RegressionSummaries.docx
+++ b/RegressionSummaries.docx
@@ -30,7 +30,15 @@
     <w:bookmarkEnd w:id="0"/>
     <w:p>
       <w:r>
-        <w:t>Creek trawl abundances ~ all other abundance shows a very strong predictive relationship between subadult, immature females, and total T38 CPUE, suggesting that most of the catch in this survey may be juvenile, subadult, and most importantly (and significantly) immature females.  There is a decently strong prediction (0.40 Adj R2) of mature females and immature females lagged by 2 years.  Surprisingly, mature females may make up a fair amount of the total CPUE of the summer creek trawl catch (0.61 Adj R2).  Subadult populations do have a weak prediction signal for the total CPUE with a 1 and 2 year lag.</w:t>
+        <w:t xml:space="preserve">Creek trawl abundances ~ all other abundance shows a very strong predictive relationship between subadult, immature females, and total T38 CPUE, suggesting that most of the catch in this survey may be juvenile, subadult, and most importantly (and significantly) immature females.  There is a decently strong prediction (0.40 Adj R2) of mature females and immature females lagged by 2 years.  Surprisingly, mature females may make up a fair amount of the total CPUE of the summer creek trawl catch (0.61 Adj R2).  Subadult populations do have a weak prediction signal for the total CPUE with a </w:t>
+      </w:r>
+      <w:proofErr w:type="gramStart"/>
+      <w:r>
+        <w:t>1 and 2 year</w:t>
+      </w:r>
+      <w:proofErr w:type="gramEnd"/>
+      <w:r>
+        <w:t xml:space="preserve"> lag.</w:t>
       </w:r>
     </w:p>
     <w:p>
@@ -92,7 +100,15 @@
     </w:p>
     <w:p>
       <w:r>
-        <w:t>This survey does not show very strong relationships among itself with any range of lag, i.e., juveniles fo not have a strong relationship with adults of subadults (and vice versa).</w:t>
+        <w:t xml:space="preserve">This survey does not show very strong relationships among itself with any range of lag, i.e., juveniles </w:t>
+      </w:r>
+      <w:proofErr w:type="spellStart"/>
+      <w:r>
+        <w:t>fo</w:t>
+      </w:r>
+      <w:proofErr w:type="spellEnd"/>
+      <w:r>
+        <w:t xml:space="preserve"> not have a strong relationship with adults of subadults (and vice versa).</w:t>
       </w:r>
     </w:p>
     <w:p>
@@ -117,9 +133,6 @@
       </w:r>
       <w:r>
         <w:t xml:space="preserve"> </w:t>
-      </w:r>
-      <w:r>
-        <w:t>~ Abundances</w:t>
       </w:r>
     </w:p>
     <w:p>
@@ -182,12 +195,37 @@
         <w:pStyle w:val="Heading4"/>
       </w:pPr>
       <w:r>
-        <w:t>Very Strong (&gt;0.50 Adj R2)</w:t>
-      </w:r>
-    </w:p>
-    <w:p>
-      <w:r>
-        <w:t>Trammel Net and Ashley Landings CPUE</w:t>
+        <w:t>Ashley River Landings and CPUEs</w:t>
+      </w:r>
+    </w:p>
+    <w:p>
+      <w:r>
+        <w:t xml:space="preserve">Strong relationships with trammel net survey </w:t>
+      </w:r>
+      <w:r>
+        <w:t>0-year lag as predictor (0.54 Adj R2) for Ashley Landings CPUE, and immature females from the harbor trawl with a 2-year lag as predictor (Adj R2 0.46).</w:t>
+      </w:r>
+    </w:p>
+    <w:p>
+      <w:r>
+        <w:t>Weak predictive relationships between harbor trawl juveniles with a 2-year lag and Ashley Landings (Adj R2 0.30), and harbor trawl mature females with 1-year lag (Adj R2 0.22) and adults with 1-year lag (Adj R2 0.21) with Ashley CPUEs.</w:t>
+      </w:r>
+    </w:p>
+    <w:p>
+      <w:pPr>
+        <w:pStyle w:val="ListParagraph"/>
+        <w:numPr>
+          <w:ilvl w:val="0"/>
+          <w:numId w:val="19"/>
+        </w:numPr>
+      </w:pPr>
+      <w:proofErr w:type="gramStart"/>
+      <w:r>
+        <w:t>It seems as though</w:t>
+      </w:r>
+      <w:proofErr w:type="gramEnd"/>
+      <w:r>
+        <w:t xml:space="preserve"> the CPUEs, having a fishing effort factor, are more related to adult crab.</w:t>
       </w:r>
     </w:p>
     <w:p>
@@ -195,12 +233,38 @@
         <w:pStyle w:val="Heading4"/>
       </w:pPr>
       <w:r>
-        <w:t>Strong (&gt;0.40 - &lt;0.50)</w:t>
-      </w:r>
-    </w:p>
-    <w:p>
-      <w:r>
-        <w:t>Immature females in the harbor trawl and Ashley Landings 2-year lag</w:t>
+        <w:t>Cooper</w:t>
+      </w:r>
+      <w:r>
+        <w:t xml:space="preserve"> River Landings and CPUEs</w:t>
+      </w:r>
+    </w:p>
+    <w:p>
+      <w:r>
+        <w:t>Strongest relationship, but weak, is between Cooper River Landings CPUEs and the trammel net survey with a 2-year lag (Adj R2 0.38).</w:t>
+      </w:r>
+    </w:p>
+    <w:p>
+      <w:r>
+        <w:t xml:space="preserve">Weak but consistent relationships between Cooper Landings and harbor trawl immature females with a 2-year lag (Adj R2 0.34) harbor trawl total CPUEs </w:t>
+      </w:r>
+      <w:r>
+        <w:t xml:space="preserve">with a 2-year lag </w:t>
+      </w:r>
+      <w:r>
+        <w:t>(Adj R2 0.28), harbor trawl juveniles</w:t>
+      </w:r>
+      <w:r>
+        <w:t xml:space="preserve"> with a 2-year lag</w:t>
+      </w:r>
+      <w:r>
+        <w:t xml:space="preserve"> (Adj R2 0.23), and harbor trawl mature females with a 1-year lag</w:t>
+      </w:r>
+      <w:r>
+        <w:t xml:space="preserve"> (Adj R2 0.18)</w:t>
+      </w:r>
+      <w:r>
+        <w:t xml:space="preserve">. </w:t>
       </w:r>
     </w:p>
     <w:p>
@@ -208,25 +272,104 @@
         <w:pStyle w:val="Heading4"/>
       </w:pPr>
       <w:r>
-        <w:t>Weak (&gt;0.30 - &lt;0.40)</w:t>
-      </w:r>
-    </w:p>
-    <w:p>
-      <w:r>
-        <w:t>Juvenile in the harbor trawl and Ashley Landings with 2-year lag.</w:t>
+        <w:t xml:space="preserve">Wando </w:t>
+      </w:r>
+      <w:r>
+        <w:t>River Landings and CPUEs</w:t>
+      </w:r>
+    </w:p>
+    <w:p>
+      <w:r>
+        <w:t>The Wando River has a by far the most predictive relationships with abundances than the Cooper and Ashley Rivers.</w:t>
+      </w:r>
+    </w:p>
+    <w:p>
+      <w:r>
+        <w:t>Strongest relationships are with no lag and abundances of harbor trawl subadults (Adj R2 0.50), total CPUE (Adj R2 0.42), juveniles (Adj R2 0.37) and immature females (Adj R2 0.34) and the Wando Landings CPUEs.</w:t>
+      </w:r>
+    </w:p>
+    <w:p>
+      <w:r>
+        <w:t>Creek trawl CPUEs for juveniles (0.29) and subadults (Adj R2 0.23) with 1-year lag, and harbor trawl subadults (Adj R2 0.29) and total CPUEs (Adj R2 0.22) with a 1-year lag on Wando Landings CPUEs are weak but consistent.</w:t>
+      </w:r>
+    </w:p>
+    <w:p>
+      <w:pPr>
+        <w:pStyle w:val="Heading4"/>
+      </w:pPr>
+      <w:r>
+        <w:t>Charleston Harbor</w:t>
+      </w:r>
+      <w:r>
+        <w:t xml:space="preserve"> Landings and CPUEs</w:t>
+      </w:r>
+    </w:p>
+    <w:p>
+      <w:r>
+        <w:t xml:space="preserve">Many weak relationships were found between Charleston Harbor Landings and CPUEs and various abundances with various lags.  </w:t>
+      </w:r>
+    </w:p>
+    <w:p>
+      <w:r>
+        <w:t xml:space="preserve">Strongest relationships are between the Chas Harbor Landings CPUEs and harbor trawl immature females (Adj R2 0.44) and juveniles (Adj R2 0.33) with no lag.  </w:t>
+      </w:r>
+    </w:p>
+    <w:p>
+      <w:r>
+        <w:t xml:space="preserve">Subadults from the </w:t>
+      </w:r>
+      <w:r>
+        <w:t xml:space="preserve">creek </w:t>
+      </w:r>
+      <w:r>
+        <w:t xml:space="preserve">trawl (adj R2 0.31) and </w:t>
+      </w:r>
+      <w:r>
+        <w:t xml:space="preserve">harbor </w:t>
+      </w:r>
+      <w:r>
+        <w:t xml:space="preserve">trawl (Adj R2 0.30) with </w:t>
+      </w:r>
+      <w:proofErr w:type="gramStart"/>
+      <w:r>
+        <w:t>one year</w:t>
+      </w:r>
+      <w:proofErr w:type="gramEnd"/>
+      <w:r>
+        <w:t xml:space="preserve"> lag are the next set of weaker relationships with Chas Harbor Landings CPUEs.</w:t>
+      </w:r>
+    </w:p>
+    <w:p>
+      <w:pPr>
+        <w:pStyle w:val="Heading4"/>
+      </w:pPr>
+      <w:r>
+        <w:lastRenderedPageBreak/>
+        <w:t xml:space="preserve">TOTALS - </w:t>
+      </w:r>
+      <w:r>
+        <w:t>Charleston Harbor Landings and CPUEs</w:t>
+      </w:r>
+    </w:p>
+    <w:p>
+      <w:r>
+        <w:t xml:space="preserve">Trammel net survey abundances with 0-year lag (Adj R2 0.32) and harbor trawl immature abundances with 0-year </w:t>
+      </w:r>
+      <w:proofErr w:type="gramStart"/>
+      <w:r>
+        <w:t>lag  (</w:t>
+      </w:r>
+      <w:proofErr w:type="gramEnd"/>
+      <w:r>
+        <w:t xml:space="preserve">Adj R2 0.40) are the strongest predictors of the Charleston Harbor systemwide CPUEs.  </w:t>
+      </w:r>
+    </w:p>
+    <w:p>
+      <w:r>
+        <w:t>Harbor trawl subadults and creek trawl subadults (both Adj R2 0.30) with 1-year lag are the next strongest relationships.</w:t>
       </w:r>
     </w:p>
     <w:p/>
-    <w:p>
-      <w:pPr>
-        <w:pStyle w:val="Heading3"/>
-      </w:pPr>
-    </w:p>
-    <w:p>
-      <w:pPr>
-        <w:pStyle w:val="Heading3"/>
-      </w:pPr>
-    </w:p>
     <w:p>
       <w:pPr>
         <w:rPr>
@@ -242,8 +385,24 @@
     </w:p>
     <w:p>
       <w:pPr>
+        <w:rPr>
+          <w:rFonts w:asciiTheme="majorHAnsi" w:eastAsiaTheme="majorEastAsia" w:hAnsiTheme="majorHAnsi" w:cstheme="majorBidi"/>
+          <w:color w:val="2F5496" w:themeColor="accent1" w:themeShade="BF"/>
+          <w:sz w:val="32"/>
+          <w:szCs w:val="32"/>
+        </w:rPr>
+      </w:pPr>
+      <w:r>
+        <w:lastRenderedPageBreak/>
+        <w:br w:type="page"/>
+      </w:r>
+    </w:p>
+    <w:p>
+      <w:pPr>
         <w:pStyle w:val="Heading1"/>
       </w:pPr>
+      <w:bookmarkStart w:id="1" w:name="_GoBack"/>
+      <w:bookmarkEnd w:id="1"/>
       <w:r>
         <w:lastRenderedPageBreak/>
         <w:t>Chapter 2</w:t>
@@ -279,7 +438,15 @@
         <w:t xml:space="preserve"> indices </w:t>
       </w:r>
       <w:r>
-        <w:t xml:space="preserve">from Wando and Ashley with a 1 &amp; 2 year lag.  Only one non salinity var &gt; 0.3 Adj R2 - P88 spot temperature suggesting Ashley River temperatures explain more variance.  </w:t>
+        <w:t xml:space="preserve">from Wando and Ashley with a </w:t>
+      </w:r>
+      <w:proofErr w:type="gramStart"/>
+      <w:r>
+        <w:t>1 &amp; 2 year</w:t>
+      </w:r>
+      <w:proofErr w:type="gramEnd"/>
+      <w:r>
+        <w:t xml:space="preserve"> lag.  Only one non salinity var &gt; 0.3 Adj R2 - P88 spot temperature suggesting Ashley River temperatures explain more variance.  </w:t>
       </w:r>
     </w:p>
     <w:p>
@@ -313,18 +480,26 @@
       <w:r>
         <w:t xml:space="preserve">Subadult </w:t>
       </w:r>
-      <w:bookmarkStart w:id="1" w:name="_Hlk17658690"/>
+      <w:bookmarkStart w:id="2" w:name="_Hlk17658690"/>
       <w:r>
         <w:t>(&gt;60mm - &lt;127mm)</w:t>
       </w:r>
     </w:p>
-    <w:bookmarkEnd w:id="1"/>
+    <w:bookmarkEnd w:id="2"/>
     <w:p>
       <w:r>
         <w:t>Strongest relationships are with long-term salinity indices in the Wando River with some influence of the Cooper River</w:t>
       </w:r>
       <w:r>
-        <w:t>, for 0, 1 and 2 year lags.</w:t>
+        <w:t xml:space="preserve">, for 0, </w:t>
+      </w:r>
+      <w:proofErr w:type="gramStart"/>
+      <w:r>
+        <w:t>1 and 2 year</w:t>
+      </w:r>
+      <w:proofErr w:type="gramEnd"/>
+      <w:r>
+        <w:t xml:space="preserve"> lags.</w:t>
       </w:r>
     </w:p>
     <w:p>
@@ -336,7 +511,15 @@
         </w:numPr>
       </w:pPr>
       <w:r>
-        <w:t>The Wando has a longer series of data over time than the Ashley.  The Cooper long-term indices of salinity are pretty strong too, indicating:</w:t>
+        <w:t xml:space="preserve">The Wando has a longer series of data over time than the Ashley.  The Cooper long-term indices of salinity are </w:t>
+      </w:r>
+      <w:proofErr w:type="gramStart"/>
+      <w:r>
+        <w:t>pretty strong</w:t>
+      </w:r>
+      <w:proofErr w:type="gramEnd"/>
+      <w:r>
+        <w:t xml:space="preserve"> too, indicating:</w:t>
       </w:r>
     </w:p>
     <w:p>
@@ -439,7 +622,15 @@
         </w:numPr>
       </w:pPr>
       <w:r>
-        <w:t>May reflect sampling error due to short-term effects of blue crab range (i.e., adult crab have higher</w:t>
+        <w:t xml:space="preserve">May reflect sampling error due to short-term effects of blue crab range (i.e., adult crab </w:t>
+      </w:r>
+      <w:proofErr w:type="gramStart"/>
+      <w:r>
+        <w:t>have</w:t>
+      </w:r>
+      <w:proofErr w:type="gramEnd"/>
+      <w:r>
+        <w:t xml:space="preserve"> higher</w:t>
       </w:r>
       <w:r>
         <w:t xml:space="preserve"> range and </w:t>
@@ -498,7 +689,15 @@
         <w:t xml:space="preserve"> for 0, 1 and 2 years of lag.  Cooper river are also what I would call strong for this survey, but the Wando salinity metrics stand out.  </w:t>
       </w:r>
       <w:r>
-        <w:t>Customs House Temperature with a 1 year lag also have a weaker, but present in both 0 and 1 years of lag, relationship.</w:t>
+        <w:t xml:space="preserve">Customs House Temperature with a </w:t>
+      </w:r>
+      <w:proofErr w:type="gramStart"/>
+      <w:r>
+        <w:t>1 year</w:t>
+      </w:r>
+      <w:proofErr w:type="gramEnd"/>
+      <w:r>
+        <w:t xml:space="preserve"> lag also have a weaker, but present in both 0 and 1 years of lag, relationship.</w:t>
       </w:r>
     </w:p>
     <w:p>
@@ -547,7 +746,15 @@
       </w:pPr>
       <w:r>
         <w:lastRenderedPageBreak/>
-        <w:t xml:space="preserve">Temperature may have an affect on the short-term (daily, seasonal) movement of immature females.  </w:t>
+        <w:t xml:space="preserve">Temperature may have an </w:t>
+      </w:r>
+      <w:proofErr w:type="spellStart"/>
+      <w:r>
+        <w:t>affect</w:t>
+      </w:r>
+      <w:proofErr w:type="spellEnd"/>
+      <w:r>
+        <w:t xml:space="preserve"> on the short-term (daily, seasonal) movement of immature females.  </w:t>
       </w:r>
     </w:p>
     <w:p>
@@ -559,7 +766,15 @@
         </w:numPr>
       </w:pPr>
       <w:r>
-        <w:t>Maybe the interaction of temp and sal here?</w:t>
+        <w:t xml:space="preserve">Maybe the interaction of temp and </w:t>
+      </w:r>
+      <w:proofErr w:type="spellStart"/>
+      <w:r>
+        <w:t>sal</w:t>
+      </w:r>
+      <w:proofErr w:type="spellEnd"/>
+      <w:r>
+        <w:t xml:space="preserve"> here?</w:t>
       </w:r>
     </w:p>
     <w:p>
@@ -571,7 +786,15 @@
         </w:numPr>
       </w:pPr>
       <w:r>
-        <w:t>We begin to see a Aug-Oct and Mar-May ENSO influence for 0 and 1 years of lag (~0.15 R2).</w:t>
+        <w:t xml:space="preserve">We begin to see </w:t>
+      </w:r>
+      <w:proofErr w:type="gramStart"/>
+      <w:r>
+        <w:t>a</w:t>
+      </w:r>
+      <w:proofErr w:type="gramEnd"/>
+      <w:r>
+        <w:t xml:space="preserve"> Aug-Oct and Mar-May ENSO influence for 0 and 1 years of lag (~0.15 R2).</w:t>
       </w:r>
     </w:p>
     <w:p>
@@ -616,12 +839,12 @@
       <w:pPr>
         <w:pStyle w:val="Heading3"/>
       </w:pPr>
-      <w:bookmarkStart w:id="2" w:name="_Hlk17693858"/>
+      <w:bookmarkStart w:id="3" w:name="_Hlk17693858"/>
       <w:r>
         <w:t>Whole Catch</w:t>
       </w:r>
     </w:p>
-    <w:bookmarkEnd w:id="2"/>
+    <w:bookmarkEnd w:id="3"/>
     <w:p>
       <w:r>
         <w:t xml:space="preserve">Strongest relationships with Wando, Cooper and Ashley River </w:t>
@@ -677,7 +900,15 @@
     </w:p>
     <w:p>
       <w:r>
-        <w:t xml:space="preserve">Strongest (really only) relationship Harbor trawl juveniles with a 2-year lag are predicted by a 24-month Ashley River CSI beginning in April (Adj R2 0.43).  </w:t>
+        <w:t>Strongest (</w:t>
+      </w:r>
+      <w:proofErr w:type="gramStart"/>
+      <w:r>
+        <w:t>really only</w:t>
+      </w:r>
+      <w:proofErr w:type="gramEnd"/>
+      <w:r>
+        <w:t xml:space="preserve">) relationship Harbor trawl juveniles with a 2-year lag are predicted by a 24-month Ashley River CSI beginning in April (Adj R2 0.43).  </w:t>
       </w:r>
     </w:p>
     <w:p>
@@ -694,7 +925,15 @@
     </w:p>
     <w:p>
       <w:r>
-        <w:t>Very, very weak predictive relationship between winter precipitation with a 0 and 1 year lag both</w:t>
+        <w:t xml:space="preserve">Very, very weak predictive relationship between winter precipitation with a </w:t>
+      </w:r>
+      <w:proofErr w:type="gramStart"/>
+      <w:r>
+        <w:t>0 and 1 year</w:t>
+      </w:r>
+      <w:proofErr w:type="gramEnd"/>
+      <w:r>
+        <w:t xml:space="preserve"> lag both</w:t>
       </w:r>
     </w:p>
     <w:p>
@@ -751,7 +990,15 @@
     </w:p>
     <w:p>
       <w:r>
-        <w:t xml:space="preserve">Across the board strong relationships with all long-term Ashley River salinity indices and measures and 1-year lag of adult harbor trawl abundances – backed up by the 24 month CSI and </w:t>
+        <w:t xml:space="preserve">Across the board strong relationships with all long-term Ashley River salinity indices and measures and 1-year lag of adult harbor trawl abundances – backed up by the </w:t>
+      </w:r>
+      <w:proofErr w:type="gramStart"/>
+      <w:r>
+        <w:t>24 month</w:t>
+      </w:r>
+      <w:proofErr w:type="gramEnd"/>
+      <w:r>
+        <w:t xml:space="preserve"> CSI and </w:t>
       </w:r>
       <w:r>
         <w:t xml:space="preserve">harbor trawl abundances with a </w:t>
@@ -814,8 +1061,13 @@
         </w:numPr>
       </w:pPr>
       <w:r>
-        <w:t>Wando preferred to immature females?</w:t>
-      </w:r>
+        <w:t xml:space="preserve">Wando preferred to immature </w:t>
+      </w:r>
+      <w:proofErr w:type="gramStart"/>
+      <w:r>
+        <w:t>females?</w:t>
+      </w:r>
+      <w:proofErr w:type="gramEnd"/>
     </w:p>
     <w:p>
       <w:pPr>
@@ -851,7 +1103,15 @@
         </w:numPr>
       </w:pPr>
       <w:r>
-        <w:t>Suggests an affect of Ashley River salinity on life stages occurring 1 year prior to maturity – immature and subadult?</w:t>
+        <w:t xml:space="preserve">Suggests an </w:t>
+      </w:r>
+      <w:proofErr w:type="spellStart"/>
+      <w:r>
+        <w:t>affect</w:t>
+      </w:r>
+      <w:proofErr w:type="spellEnd"/>
+      <w:r>
+        <w:t xml:space="preserve"> of Ashley River salinity on life stages occurring 1 year prior to maturity – immature and subadult?</w:t>
       </w:r>
     </w:p>
     <w:p>
@@ -866,8 +1126,6 @@
       <w:r>
         <w:t>Strong relationships with a 1-year lag and Ashley winter CSI (Adj R2 0.61) and 24-month Ashley CSI.</w:t>
       </w:r>
-      <w:bookmarkStart w:id="3" w:name="_GoBack"/>
-      <w:bookmarkEnd w:id="3"/>
     </w:p>
     <w:p/>
     <w:p>
@@ -893,7 +1151,15 @@
     </w:p>
     <w:p>
       <w:r>
-        <w:t xml:space="preserve">Landings have strong and consistent relationship with spot salinity measurements from trammel, harbor and creek trawl surveys and a 1 and 2 year lag.  </w:t>
+        <w:t xml:space="preserve">Landings have strong and consistent relationship with spot salinity measurements from trammel, harbor and creek trawl surveys and a </w:t>
+      </w:r>
+      <w:proofErr w:type="gramStart"/>
+      <w:r>
+        <w:t>1 and 2 year</w:t>
+      </w:r>
+      <w:proofErr w:type="gramEnd"/>
+      <w:r>
+        <w:t xml:space="preserve"> lag.  </w:t>
       </w:r>
     </w:p>
     <w:p>
@@ -905,7 +1171,15 @@
         </w:numPr>
       </w:pPr>
       <w:r>
-        <w:t>The lag is expected with adults making up landings, but what’s with the 1 and 2 year lag?</w:t>
+        <w:t xml:space="preserve">The lag is expected with adults making up landings, but what’s with the </w:t>
+      </w:r>
+      <w:proofErr w:type="gramStart"/>
+      <w:r>
+        <w:t>1 and 2 year</w:t>
+      </w:r>
+      <w:proofErr w:type="gramEnd"/>
+      <w:r>
+        <w:t xml:space="preserve"> lag?</w:t>
       </w:r>
     </w:p>
     <w:p>
@@ -917,7 +1191,15 @@
         </w:numPr>
       </w:pPr>
       <w:r>
-        <w:t>Effect on juvs an subadults</w:t>
+        <w:t xml:space="preserve">Effect on </w:t>
+      </w:r>
+      <w:proofErr w:type="spellStart"/>
+      <w:r>
+        <w:t>juvs</w:t>
+      </w:r>
+      <w:proofErr w:type="spellEnd"/>
+      <w:r>
+        <w:t xml:space="preserve"> an subadults</w:t>
       </w:r>
     </w:p>
     <w:p>
@@ -939,7 +1221,15 @@
     </w:p>
     <w:p>
       <w:r>
-        <w:t>Winter precip and Ashley Landings CPUE</w:t>
+        <w:t xml:space="preserve">Winter </w:t>
+      </w:r>
+      <w:proofErr w:type="spellStart"/>
+      <w:r>
+        <w:t>precip</w:t>
+      </w:r>
+      <w:proofErr w:type="spellEnd"/>
+      <w:r>
+        <w:t xml:space="preserve"> and Ashley Landings CPUE</w:t>
       </w:r>
     </w:p>
     <w:p>
@@ -958,7 +1248,15 @@
     </w:p>
     <w:p>
       <w:r>
-        <w:t>Strongest (weak but consistent) relationships with winter precipitation and a 2-year lag (Adj R2 0.30), and ONI Aug-Nov (Adj R2 0.25).  ENSOs for Sep-Nov also showing similar weak signal (0.24 Adj R2) with a 0 and 1 year lag.</w:t>
+        <w:t xml:space="preserve">Strongest (weak but consistent) relationships with winter precipitation and a 2-year lag (Adj R2 0.30), and ONI Aug-Nov (Adj R2 0.25).  ENSOs for Sep-Nov also showing similar weak signal (0.24 Adj R2) with a </w:t>
+      </w:r>
+      <w:proofErr w:type="gramStart"/>
+      <w:r>
+        <w:t>0 and 1 year</w:t>
+      </w:r>
+      <w:proofErr w:type="gramEnd"/>
+      <w:r>
+        <w:t xml:space="preserve"> lag.</w:t>
       </w:r>
     </w:p>
     <w:p>
@@ -971,10 +1269,7 @@
         <w:pStyle w:val="Heading3"/>
       </w:pPr>
       <w:r>
-        <w:t>Wando</w:t>
-      </w:r>
-      <w:r>
-        <w:t xml:space="preserve"> River</w:t>
+        <w:t>Wando River</w:t>
       </w:r>
     </w:p>
     <w:p>
@@ -1019,7 +1314,15 @@
     </w:p>
     <w:p>
       <w:r>
-        <w:t>Winter precip has its consistent relationship with no lag, but a little stronger with Harbor catch then rivers (Adj R2 0.33)</w:t>
+        <w:t xml:space="preserve">Winter </w:t>
+      </w:r>
+      <w:proofErr w:type="spellStart"/>
+      <w:r>
+        <w:t>precip</w:t>
+      </w:r>
+      <w:proofErr w:type="spellEnd"/>
+      <w:r>
+        <w:t xml:space="preserve"> has its consistent relationship with no lag, but a little stronger with Harbor catch then rivers (Adj R2 0.33)</w:t>
       </w:r>
     </w:p>
     <w:p>
@@ -1031,23 +1334,33 @@
         </w:numPr>
       </w:pPr>
       <w:r>
-        <w:t>This has to be movement of crab as a response to rain?</w:t>
-      </w:r>
+        <w:t xml:space="preserve">This has to be movement of crab as a response to </w:t>
+      </w:r>
+      <w:proofErr w:type="gramStart"/>
+      <w:r>
+        <w:t>rain?</w:t>
+      </w:r>
+      <w:proofErr w:type="gramEnd"/>
     </w:p>
     <w:p>
       <w:pPr>
         <w:pStyle w:val="Heading3"/>
       </w:pPr>
       <w:r>
-        <w:t>C</w:t>
-      </w:r>
-      <w:r>
-        <w:t>harleston Harbor Watershed Wide</w:t>
-      </w:r>
-    </w:p>
-    <w:p>
-      <w:r>
-        <w:t>Strongest relationships with winter precip and CPUEs with 0 lag (Adj R2 0.48).</w:t>
+        <w:t>Charleston Harbor Watershed Wide</w:t>
+      </w:r>
+    </w:p>
+    <w:p>
+      <w:r>
+        <w:t xml:space="preserve">Strongest relationships with winter </w:t>
+      </w:r>
+      <w:proofErr w:type="spellStart"/>
+      <w:r>
+        <w:t>precip</w:t>
+      </w:r>
+      <w:proofErr w:type="spellEnd"/>
+      <w:r>
+        <w:t xml:space="preserve"> and CPUEs with 0 lag (Adj R2 0.48).</w:t>
       </w:r>
     </w:p>
     <w:p>
@@ -1100,7 +1413,15 @@
     </w:p>
     <w:p>
       <w:r>
-        <w:t xml:space="preserve">Very strong predictive relationship of April Ashley River CSI (12-month) and a 2-year lag on trammel net survey abundnaces – backed up by a smaller, but still strong relationship with the April 24-month CSI for the Ashley River.  </w:t>
+        <w:t xml:space="preserve">Very strong predictive relationship of April Ashley River CSI (12-month) and a 2-year lag on trammel net survey </w:t>
+      </w:r>
+      <w:proofErr w:type="spellStart"/>
+      <w:r>
+        <w:t>abundnaces</w:t>
+      </w:r>
+      <w:proofErr w:type="spellEnd"/>
+      <w:r>
+        <w:t xml:space="preserve"> – backed up by a smaller, but still strong relationship with the April 24-month CSI for the Ashley River.  </w:t>
       </w:r>
     </w:p>
     <w:p>
@@ -1123,7 +1444,15 @@
         </w:numPr>
       </w:pPr>
       <w:r>
-        <w:t>Do both of these suggest a catch dominated by adult or mature crab?</w:t>
+        <w:t xml:space="preserve">Do </w:t>
+      </w:r>
+      <w:proofErr w:type="gramStart"/>
+      <w:r>
+        <w:t>both of these</w:t>
+      </w:r>
+      <w:proofErr w:type="gramEnd"/>
+      <w:r>
+        <w:t xml:space="preserve"> suggest a catch dominated by adult or mature crab?</w:t>
       </w:r>
     </w:p>
     <w:p>
@@ -1140,7 +1469,23 @@
         </w:numPr>
       </w:pPr>
       <w:r>
-        <w:t>Does this show a trickle down affect of the ONI on adult abundances years later?</w:t>
+        <w:t xml:space="preserve">Does this show a </w:t>
+      </w:r>
+      <w:proofErr w:type="gramStart"/>
+      <w:r>
+        <w:t>trickle down</w:t>
+      </w:r>
+      <w:proofErr w:type="gramEnd"/>
+      <w:r>
+        <w:t xml:space="preserve"> </w:t>
+      </w:r>
+      <w:proofErr w:type="spellStart"/>
+      <w:r>
+        <w:t>affect</w:t>
+      </w:r>
+      <w:proofErr w:type="spellEnd"/>
+      <w:r>
+        <w:t xml:space="preserve"> of the ONI on adult abundances years later?</w:t>
       </w:r>
     </w:p>
     <w:p>
@@ -1152,7 +1497,15 @@
         </w:numPr>
       </w:pPr>
       <w:r>
-        <w:t>Maybe male due to the absence of the affect on the other surveys with similar range (harbor trawl), which are known to be female dominated adult catches?</w:t>
+        <w:t xml:space="preserve">Maybe male due to the absence of the </w:t>
+      </w:r>
+      <w:proofErr w:type="spellStart"/>
+      <w:r>
+        <w:t>affect</w:t>
+      </w:r>
+      <w:proofErr w:type="spellEnd"/>
+      <w:r>
+        <w:t xml:space="preserve"> on the other surveys with similar range (harbor trawl), which are known to be female dominated adult catches?</w:t>
       </w:r>
     </w:p>
     <w:p/>
@@ -1313,7 +1666,7 @@
   <w:abstractNum w:abstractNumId="1" w15:restartNumberingAfterBreak="0">
     <w:nsid w:val="03C72A26"/>
     <w:multiLevelType w:val="hybridMultilevel"/>
-    <w:tmpl w:val="91DC34C0"/>
+    <w:tmpl w:val="C634527A"/>
     <w:lvl w:ilvl="0" w:tplc="0409000F">
       <w:start w:val="1"/>
       <w:numFmt w:val="decimal"/>
@@ -1827,6 +2180,92 @@
     </w:lvl>
   </w:abstractNum>
   <w:abstractNum w:abstractNumId="7" w15:restartNumberingAfterBreak="0">
+    <w:nsid w:val="334A6CBC"/>
+    <w:multiLevelType w:val="hybridMultilevel"/>
+    <w:tmpl w:val="C634527A"/>
+    <w:lvl w:ilvl="0" w:tplc="0409000F">
+      <w:start w:val="1"/>
+      <w:numFmt w:val="decimal"/>
+      <w:lvlText w:val="%1."/>
+      <w:lvlJc w:val="left"/>
+      <w:pPr>
+        <w:ind w:left="765" w:hanging="360"/>
+      </w:pPr>
+    </w:lvl>
+    <w:lvl w:ilvl="1" w:tplc="04090019" w:tentative="1">
+      <w:start w:val="1"/>
+      <w:numFmt w:val="lowerLetter"/>
+      <w:lvlText w:val="%2."/>
+      <w:lvlJc w:val="left"/>
+      <w:pPr>
+        <w:ind w:left="1485" w:hanging="360"/>
+      </w:pPr>
+    </w:lvl>
+    <w:lvl w:ilvl="2" w:tplc="0409001B" w:tentative="1">
+      <w:start w:val="1"/>
+      <w:numFmt w:val="lowerRoman"/>
+      <w:lvlText w:val="%3."/>
+      <w:lvlJc w:val="right"/>
+      <w:pPr>
+        <w:ind w:left="2205" w:hanging="180"/>
+      </w:pPr>
+    </w:lvl>
+    <w:lvl w:ilvl="3" w:tplc="0409000F" w:tentative="1">
+      <w:start w:val="1"/>
+      <w:numFmt w:val="decimal"/>
+      <w:lvlText w:val="%4."/>
+      <w:lvlJc w:val="left"/>
+      <w:pPr>
+        <w:ind w:left="2925" w:hanging="360"/>
+      </w:pPr>
+    </w:lvl>
+    <w:lvl w:ilvl="4" w:tplc="04090019" w:tentative="1">
+      <w:start w:val="1"/>
+      <w:numFmt w:val="lowerLetter"/>
+      <w:lvlText w:val="%5."/>
+      <w:lvlJc w:val="left"/>
+      <w:pPr>
+        <w:ind w:left="3645" w:hanging="360"/>
+      </w:pPr>
+    </w:lvl>
+    <w:lvl w:ilvl="5" w:tplc="0409001B" w:tentative="1">
+      <w:start w:val="1"/>
+      <w:numFmt w:val="lowerRoman"/>
+      <w:lvlText w:val="%6."/>
+      <w:lvlJc w:val="right"/>
+      <w:pPr>
+        <w:ind w:left="4365" w:hanging="180"/>
+      </w:pPr>
+    </w:lvl>
+    <w:lvl w:ilvl="6" w:tplc="0409000F" w:tentative="1">
+      <w:start w:val="1"/>
+      <w:numFmt w:val="decimal"/>
+      <w:lvlText w:val="%7."/>
+      <w:lvlJc w:val="left"/>
+      <w:pPr>
+        <w:ind w:left="5085" w:hanging="360"/>
+      </w:pPr>
+    </w:lvl>
+    <w:lvl w:ilvl="7" w:tplc="04090019" w:tentative="1">
+      <w:start w:val="1"/>
+      <w:numFmt w:val="lowerLetter"/>
+      <w:lvlText w:val="%8."/>
+      <w:lvlJc w:val="left"/>
+      <w:pPr>
+        <w:ind w:left="5805" w:hanging="360"/>
+      </w:pPr>
+    </w:lvl>
+    <w:lvl w:ilvl="8" w:tplc="0409001B" w:tentative="1">
+      <w:start w:val="1"/>
+      <w:numFmt w:val="lowerRoman"/>
+      <w:lvlText w:val="%9."/>
+      <w:lvlJc w:val="right"/>
+      <w:pPr>
+        <w:ind w:left="6525" w:hanging="180"/>
+      </w:pPr>
+    </w:lvl>
+  </w:abstractNum>
+  <w:abstractNum w:abstractNumId="8" w15:restartNumberingAfterBreak="0">
     <w:nsid w:val="3B4D47D1"/>
     <w:multiLevelType w:val="hybridMultilevel"/>
     <w:tmpl w:val="9CC26844"/>
@@ -1912,7 +2351,7 @@
       </w:pPr>
     </w:lvl>
   </w:abstractNum>
-  <w:abstractNum w:abstractNumId="8" w15:restartNumberingAfterBreak="0">
+  <w:abstractNum w:abstractNumId="9" w15:restartNumberingAfterBreak="0">
     <w:nsid w:val="40A12A8C"/>
     <w:multiLevelType w:val="hybridMultilevel"/>
     <w:tmpl w:val="B652F35E"/>
@@ -1998,7 +2437,7 @@
       </w:pPr>
     </w:lvl>
   </w:abstractNum>
-  <w:abstractNum w:abstractNumId="9" w15:restartNumberingAfterBreak="0">
+  <w:abstractNum w:abstractNumId="10" w15:restartNumberingAfterBreak="0">
     <w:nsid w:val="4728167C"/>
     <w:multiLevelType w:val="hybridMultilevel"/>
     <w:tmpl w:val="81C4A646"/>
@@ -2084,7 +2523,7 @@
       </w:pPr>
     </w:lvl>
   </w:abstractNum>
-  <w:abstractNum w:abstractNumId="10" w15:restartNumberingAfterBreak="0">
+  <w:abstractNum w:abstractNumId="11" w15:restartNumberingAfterBreak="0">
     <w:nsid w:val="4F45604E"/>
     <w:multiLevelType w:val="hybridMultilevel"/>
     <w:tmpl w:val="EAD0D8DE"/>
@@ -2170,7 +2609,7 @@
       </w:pPr>
     </w:lvl>
   </w:abstractNum>
-  <w:abstractNum w:abstractNumId="11" w15:restartNumberingAfterBreak="0">
+  <w:abstractNum w:abstractNumId="12" w15:restartNumberingAfterBreak="0">
     <w:nsid w:val="5A7A309F"/>
     <w:multiLevelType w:val="hybridMultilevel"/>
     <w:tmpl w:val="44A84D8A"/>
@@ -2256,7 +2695,7 @@
       </w:pPr>
     </w:lvl>
   </w:abstractNum>
-  <w:abstractNum w:abstractNumId="12" w15:restartNumberingAfterBreak="0">
+  <w:abstractNum w:abstractNumId="13" w15:restartNumberingAfterBreak="0">
     <w:nsid w:val="5E384833"/>
     <w:multiLevelType w:val="hybridMultilevel"/>
     <w:tmpl w:val="1946EB38"/>
@@ -2342,7 +2781,7 @@
       </w:pPr>
     </w:lvl>
   </w:abstractNum>
-  <w:abstractNum w:abstractNumId="13" w15:restartNumberingAfterBreak="0">
+  <w:abstractNum w:abstractNumId="14" w15:restartNumberingAfterBreak="0">
     <w:nsid w:val="62982C27"/>
     <w:multiLevelType w:val="hybridMultilevel"/>
     <w:tmpl w:val="F45C2CA2"/>
@@ -2428,7 +2867,7 @@
       </w:pPr>
     </w:lvl>
   </w:abstractNum>
-  <w:abstractNum w:abstractNumId="14" w15:restartNumberingAfterBreak="0">
+  <w:abstractNum w:abstractNumId="15" w15:restartNumberingAfterBreak="0">
     <w:nsid w:val="689A2B31"/>
     <w:multiLevelType w:val="hybridMultilevel"/>
     <w:tmpl w:val="1ABC0D76"/>
@@ -2514,7 +2953,7 @@
       </w:pPr>
     </w:lvl>
   </w:abstractNum>
-  <w:abstractNum w:abstractNumId="15" w15:restartNumberingAfterBreak="0">
+  <w:abstractNum w:abstractNumId="16" w15:restartNumberingAfterBreak="0">
     <w:nsid w:val="697879CD"/>
     <w:multiLevelType w:val="hybridMultilevel"/>
     <w:tmpl w:val="0FB2A0AA"/>
@@ -2600,7 +3039,7 @@
       </w:pPr>
     </w:lvl>
   </w:abstractNum>
-  <w:abstractNum w:abstractNumId="16" w15:restartNumberingAfterBreak="0">
+  <w:abstractNum w:abstractNumId="17" w15:restartNumberingAfterBreak="0">
     <w:nsid w:val="70942AE6"/>
     <w:multiLevelType w:val="hybridMultilevel"/>
     <w:tmpl w:val="FB1E4C64"/>
@@ -2686,7 +3125,7 @@
       </w:pPr>
     </w:lvl>
   </w:abstractNum>
-  <w:abstractNum w:abstractNumId="17" w15:restartNumberingAfterBreak="0">
+  <w:abstractNum w:abstractNumId="18" w15:restartNumberingAfterBreak="0">
     <w:nsid w:val="74181AE0"/>
     <w:multiLevelType w:val="hybridMultilevel"/>
     <w:tmpl w:val="5E6823E4"/>
@@ -2773,19 +3212,19 @@
     </w:lvl>
   </w:abstractNum>
   <w:num w:numId="1">
-    <w:abstractNumId w:val="15"/>
+    <w:abstractNumId w:val="16"/>
   </w:num>
   <w:num w:numId="2">
     <w:abstractNumId w:val="0"/>
   </w:num>
   <w:num w:numId="3">
-    <w:abstractNumId w:val="12"/>
+    <w:abstractNumId w:val="13"/>
   </w:num>
   <w:num w:numId="4">
     <w:abstractNumId w:val="5"/>
   </w:num>
   <w:num w:numId="5">
-    <w:abstractNumId w:val="9"/>
+    <w:abstractNumId w:val="10"/>
   </w:num>
   <w:num w:numId="6">
     <w:abstractNumId w:val="6"/>
@@ -2794,22 +3233,22 @@
     <w:abstractNumId w:val="2"/>
   </w:num>
   <w:num w:numId="8">
-    <w:abstractNumId w:val="10"/>
+    <w:abstractNumId w:val="11"/>
   </w:num>
   <w:num w:numId="9">
-    <w:abstractNumId w:val="16"/>
+    <w:abstractNumId w:val="17"/>
   </w:num>
   <w:num w:numId="10">
     <w:abstractNumId w:val="3"/>
   </w:num>
   <w:num w:numId="11">
-    <w:abstractNumId w:val="13"/>
+    <w:abstractNumId w:val="14"/>
   </w:num>
   <w:num w:numId="12">
-    <w:abstractNumId w:val="8"/>
+    <w:abstractNumId w:val="9"/>
   </w:num>
   <w:num w:numId="13">
-    <w:abstractNumId w:val="11"/>
+    <w:abstractNumId w:val="12"/>
   </w:num>
   <w:num w:numId="14">
     <w:abstractNumId w:val="4"/>
@@ -2818,13 +3257,16 @@
     <w:abstractNumId w:val="1"/>
   </w:num>
   <w:num w:numId="16">
-    <w:abstractNumId w:val="7"/>
+    <w:abstractNumId w:val="8"/>
   </w:num>
   <w:num w:numId="17">
-    <w:abstractNumId w:val="17"/>
+    <w:abstractNumId w:val="18"/>
   </w:num>
   <w:num w:numId="18">
-    <w:abstractNumId w:val="14"/>
+    <w:abstractNumId w:val="15"/>
+  </w:num>
+  <w:num w:numId="19">
+    <w:abstractNumId w:val="7"/>
   </w:num>
 </w:numbering>
 </file>
@@ -3450,6 +3892,36 @@
       <w:color w:val="2F5496" w:themeColor="accent1" w:themeShade="BF"/>
     </w:rPr>
   </w:style>
+  <w:style w:type="paragraph" w:styleId="BalloonText">
+    <w:name w:val="Balloon Text"/>
+    <w:basedOn w:val="Normal"/>
+    <w:link w:val="BalloonTextChar"/>
+    <w:uiPriority w:val="99"/>
+    <w:semiHidden/>
+    <w:unhideWhenUsed/>
+    <w:rsid w:val="000C79E9"/>
+    <w:pPr>
+      <w:spacing w:after="0" w:line="240" w:lineRule="auto"/>
+    </w:pPr>
+    <w:rPr>
+      <w:rFonts w:ascii="Segoe UI" w:hAnsi="Segoe UI" w:cs="Segoe UI"/>
+      <w:sz w:val="18"/>
+      <w:szCs w:val="18"/>
+    </w:rPr>
+  </w:style>
+  <w:style w:type="character" w:customStyle="1" w:styleId="BalloonTextChar">
+    <w:name w:val="Balloon Text Char"/>
+    <w:basedOn w:val="DefaultParagraphFont"/>
+    <w:link w:val="BalloonText"/>
+    <w:uiPriority w:val="99"/>
+    <w:semiHidden/>
+    <w:rsid w:val="000C79E9"/>
+    <w:rPr>
+      <w:rFonts w:ascii="Segoe UI" w:hAnsi="Segoe UI" w:cs="Segoe UI"/>
+      <w:sz w:val="18"/>
+      <w:szCs w:val="18"/>
+    </w:rPr>
+  </w:style>
 </w:styles>
 </file>
 

</xml_diff>